<commit_message>
updated with summer salary
</commit_message>
<xml_diff>
--- a/FinalProposal/4d_MajorResearch.docx
+++ b/FinalProposal/4d_MajorResearch.docx
@@ -43,6 +43,83 @@
       <w:r>
         <w:t>3 pages</w:t>
       </w:r>
+    </w:p>
+    <w:p/>
+    <w:p>
+      <w:pPr>
+        <w:ind w:firstLine="720"/>
+        <w:rPr>
+          <w:rFonts w:ascii="Arial" w:hAnsi="Arial" w:cs="Arial"/>
+          <w:sz w:val="22"/>
+          <w:szCs w:val="22"/>
+        </w:rPr>
+      </w:pPr>
+      <w:r>
+        <w:rPr>
+          <w:rFonts w:ascii="Arial" w:hAnsi="Arial" w:cs="Arial"/>
+          <w:sz w:val="22"/>
+          <w:szCs w:val="22"/>
+        </w:rPr>
+        <w:t xml:space="preserve">There will be </w:t>
+      </w:r>
+      <w:r>
+        <w:rPr>
+          <w:rFonts w:ascii="Arial" w:hAnsi="Arial" w:cs="Arial"/>
+          <w:sz w:val="22"/>
+          <w:szCs w:val="22"/>
+        </w:rPr>
+        <w:t xml:space="preserve">three areas of catalyzed research. </w:t>
+      </w:r>
+      <w:r>
+        <w:rPr>
+          <w:rFonts w:ascii="Arial" w:hAnsi="Arial" w:cs="Arial"/>
+          <w:sz w:val="22"/>
+          <w:szCs w:val="22"/>
+        </w:rPr>
+        <w:t>First will be research performed by</w:t>
+      </w:r>
+      <w:r>
+        <w:rPr>
+          <w:rFonts w:ascii="Arial" w:hAnsi="Arial" w:cs="Arial"/>
+          <w:sz w:val="22"/>
+          <w:szCs w:val="22"/>
+        </w:rPr>
+        <w:t xml:space="preserve"> students while studying at the Un</w:t>
+      </w:r>
+      <w:r>
+        <w:rPr>
+          <w:rFonts w:ascii="Arial" w:hAnsi="Arial" w:cs="Arial"/>
+          <w:sz w:val="22"/>
+          <w:szCs w:val="22"/>
+        </w:rPr>
+        <w:t xml:space="preserve">iversity, both while funded as part of this grant and, for PhD students, while funded from other sources. </w:t>
+      </w:r>
+      <w:r>
+        <w:rPr>
+          <w:rFonts w:ascii="Arial" w:hAnsi="Arial" w:cs="Arial"/>
+          <w:sz w:val="22"/>
+          <w:szCs w:val="22"/>
+        </w:rPr>
+        <w:t>Second will be research enabled through cross-disciplinary interactions fostered through this project. Third will be publi</w:t>
+      </w:r>
+      <w:r>
+        <w:rPr>
+          <w:rFonts w:ascii="Arial" w:hAnsi="Arial" w:cs="Arial"/>
+          <w:sz w:val="22"/>
+          <w:szCs w:val="22"/>
+        </w:rPr>
+        <w:t>shed research based on assessments of the program.</w:t>
+      </w:r>
+    </w:p>
+    <w:p>
+      <w:pPr>
+        <w:ind w:firstLine="720"/>
+        <w:rPr>
+          <w:rFonts w:ascii="Arial" w:hAnsi="Arial" w:cs="Arial"/>
+          <w:sz w:val="22"/>
+          <w:szCs w:val="22"/>
+        </w:rPr>
+      </w:pPr>
       <w:bookmarkStart w:id="0" w:name="_GoBack"/>
       <w:bookmarkEnd w:id="0"/>
     </w:p>

</xml_diff>